<commit_message>
Amélioration extraction nom et dates
</commit_message>
<xml_diff>
--- a/data/input/fake_cv_disorganized.docx
+++ b/data/input/fake_cv_disorganized.docx
@@ -3,61 +3,202 @@
 <w:document xmlns:wpc="http://schemas.microsoft.com/office/word/2010/wordprocessingCanvas" xmlns:cx="http://schemas.microsoft.com/office/drawing/2014/chartex" xmlns:cx1="http://schemas.microsoft.com/office/drawing/2015/9/8/chartex" xmlns:cx2="http://schemas.microsoft.com/office/drawing/2015/10/21/chartex" xmlns:cx3="http://schemas.microsoft.com/office/drawing/2016/5/9/chartex" xmlns:cx4="http://schemas.microsoft.com/office/drawing/2016/5/10/chartex" xmlns:cx5="http://schemas.microsoft.com/office/drawing/2016/5/11/chartex" xmlns:cx6="http://schemas.microsoft.com/office/drawing/2016/5/12/chartex" xmlns:cx7="http://schemas.microsoft.com/office/drawing/2016/5/13/chartex" xmlns:cx8="http://schemas.microsoft.com/office/drawing/2016/5/14/chartex" xmlns:mc="http://schemas.openxmlformats.org/markup-compatibility/2006" xmlns:aink="http://schemas.microsoft.com/office/drawing/2016/ink" xmlns:am3d="http://schemas.microsoft.com/office/drawing/2017/model3d" xmlns:o="urn:schemas-microsoft-com:office:office" xmlns:oel="http://schemas.microsoft.com/office/2019/extlst" xmlns:r="http://schemas.openxmlformats.org/officeDocument/2006/relationships" xmlns:m="http://schemas.openxmlformats.org/officeDocument/2006/math" xmlns:v="urn:schemas-microsoft-com:vml" xmlns:wp14="http://schemas.microsoft.com/office/word/2010/wordprocessingDrawing" xmlns:wp="http://schemas.openxmlformats.org/drawingml/2006/wordprocessingDrawing" xmlns:w10="urn:schemas-microsoft-com:office:word" xmlns:w="http://schemas.openxmlformats.org/wordprocessingml/2006/main" xmlns:w14="http://schemas.microsoft.com/office/word/2010/wordml" xmlns:w15="http://schemas.microsoft.com/office/word/2012/wordml" xmlns:w16cex="http://schemas.microsoft.com/office/word/2018/wordml/cex" xmlns:w16cid="http://schemas.microsoft.com/office/word/2016/wordml/cid" xmlns:w16="http://schemas.microsoft.com/office/word/2018/wordml" xmlns:w16du="http://schemas.microsoft.com/office/word/2023/wordml/word16du" xmlns:w16sdtdh="http://schemas.microsoft.com/office/word/2020/wordml/sdtdatahash" xmlns:w16sdtfl="http://schemas.microsoft.com/office/word/2024/wordml/sdtformatlock" xmlns:w16se="http://schemas.microsoft.com/office/word/2015/wordml/symex" xmlns:wpg="http://schemas.microsoft.com/office/word/2010/wordprocessingGroup" xmlns:wpi="http://schemas.microsoft.com/office/word/2010/wordprocessingInk" xmlns:wne="http://schemas.microsoft.com/office/word/2006/wordml" xmlns:wps="http://schemas.microsoft.com/office/word/2010/wordprocessingShape" mc:Ignorable="w14 w15 w16se w16cid w16 w16cex w16sdtdh w16sdtfl w16du wp14">
   <w:body>
     <w:p>
+      <w:pPr>
+        <w:rPr>
+          <w:lang w:val="fr-FR"/>
+        </w:rPr>
+      </w:pPr>
       <w:r>
-        <w:t>Développeur Web / Data Enthusiast</w:t>
+        <w:rPr>
+          <w:lang w:val="fr-FR"/>
+        </w:rPr>
+        <w:t xml:space="preserve">Nom : </w:t>
+      </w:r>
+      <w:r>
+        <w:t>Thomas Dupont</w:t>
       </w:r>
     </w:p>
     <w:p>
+      <w:pPr>
+        <w:rPr>
+          <w:lang w:val="fr-FR"/>
+        </w:rPr>
+      </w:pPr>
       <w:r>
+        <w:rPr>
+          <w:lang w:val="fr-FR"/>
+        </w:rPr>
+        <w:t xml:space="preserve">Développeur Web / Data </w:t>
+      </w:r>
+      <w:proofErr w:type="spellStart"/>
+      <w:r>
+        <w:rPr>
+          <w:lang w:val="fr-FR"/>
+        </w:rPr>
+        <w:t>Enthusiast</w:t>
+      </w:r>
+      <w:proofErr w:type="spellEnd"/>
+    </w:p>
+    <w:p>
+      <w:pPr>
+        <w:rPr>
+          <w:lang w:val="fr-FR"/>
+        </w:rPr>
+      </w:pPr>
+      <w:r>
+        <w:rPr>
+          <w:lang w:val="fr-FR"/>
+        </w:rPr>
         <w:t>Loisirs: escalade, jeux vidéo, photographie</w:t>
       </w:r>
     </w:p>
     <w:p>
+      <w:pPr>
+        <w:rPr>
+          <w:lang w:val="fr-FR"/>
+        </w:rPr>
+      </w:pPr>
       <w:r>
-        <w:t>2017 - 2019 Administrateur Système chez ServeurPlus — Gestion réseaux</w:t>
+        <w:rPr>
+          <w:lang w:val="fr-FR"/>
+        </w:rPr>
+        <w:t xml:space="preserve">2017 - 2019 Administrateur Système chez </w:t>
+      </w:r>
+      <w:proofErr w:type="spellStart"/>
+      <w:r>
+        <w:rPr>
+          <w:lang w:val="fr-FR"/>
+        </w:rPr>
+        <w:t>ServeurPlus</w:t>
+      </w:r>
+      <w:proofErr w:type="spellEnd"/>
+      <w:r>
+        <w:rPr>
+          <w:lang w:val="fr-FR"/>
+        </w:rPr>
+        <w:t xml:space="preserve"> — Gestion réseaux</w:t>
       </w:r>
     </w:p>
     <w:p>
+      <w:pPr>
+        <w:rPr>
+          <w:lang w:val="fr-FR"/>
+        </w:rPr>
+      </w:pPr>
       <w:r>
+        <w:rPr>
+          <w:lang w:val="fr-FR"/>
+        </w:rPr>
         <w:t>Adresse : 5 rue des Remparts, 69001 Lyon</w:t>
       </w:r>
     </w:p>
     <w:p>
+      <w:pPr>
+        <w:rPr>
+          <w:lang w:val="fr-FR"/>
+        </w:rPr>
+      </w:pPr>
       <w:r>
+        <w:rPr>
+          <w:lang w:val="fr-FR"/>
+        </w:rPr>
         <w:t>Tel: 07 65 43 21 09</w:t>
       </w:r>
     </w:p>
     <w:p>
+      <w:pPr>
+        <w:rPr>
+          <w:lang w:val="fr-FR"/>
+        </w:rPr>
+      </w:pPr>
       <w:r>
+        <w:rPr>
+          <w:lang w:val="fr-FR"/>
+        </w:rPr>
         <w:t>Expérience:</w:t>
       </w:r>
     </w:p>
     <w:p>
+      <w:pPr>
+        <w:rPr>
+          <w:lang w:val="fr-FR"/>
+        </w:rPr>
+      </w:pPr>
       <w:r>
+        <w:rPr>
+          <w:lang w:val="fr-FR"/>
+        </w:rPr>
         <w:t>Email: candidat.test+cv@gmail.com</w:t>
       </w:r>
     </w:p>
     <w:p>
+      <w:pPr>
+        <w:rPr>
+          <w:lang w:val="fr-FR"/>
+        </w:rPr>
+      </w:pPr>
       <w:r>
-        <w:t xml:space="preserve">Stage: Développement d'un microservice (Flask) - 06/2016 - 09/2016 </w:t>
+        <w:rPr>
+          <w:lang w:val="fr-FR"/>
+        </w:rPr>
+        <w:t xml:space="preserve">Stage: Développement d'un </w:t>
+      </w:r>
+      <w:proofErr w:type="spellStart"/>
+      <w:r>
+        <w:rPr>
+          <w:lang w:val="fr-FR"/>
+        </w:rPr>
+        <w:t>microservice</w:t>
+      </w:r>
+      <w:proofErr w:type="spellEnd"/>
+      <w:r>
+        <w:rPr>
+          <w:lang w:val="fr-FR"/>
+        </w:rPr>
+        <w:t xml:space="preserve"> (Flask) - 06/2016 - 09/2016 </w:t>
       </w:r>
       <w:r>
+        <w:rPr>
+          <w:lang w:val="fr-FR"/>
+        </w:rPr>
         <w:t>–</w:t>
       </w:r>
       <w:r>
+        <w:rPr>
+          <w:lang w:val="fr-FR"/>
+        </w:rPr>
         <w:t xml:space="preserve"> </w:t>
       </w:r>
       <w:r>
+        <w:rPr>
+          <w:lang w:val="fr-FR"/>
+        </w:rPr>
         <w:t>Sopra Steria</w:t>
       </w:r>
     </w:p>
     <w:p>
+      <w:pPr>
+        <w:rPr>
+          <w:lang w:val="fr-FR"/>
+        </w:rPr>
+      </w:pPr>
       <w:r>
+        <w:rPr>
+          <w:lang w:val="fr-FR"/>
+        </w:rPr>
         <w:t>Compétences principales: Python, SQL, Docker, AWS (basique)</w:t>
       </w:r>
     </w:p>
     <w:p>
+      <w:pPr>
+        <w:rPr>
+          <w:lang w:val="fr-FR"/>
+        </w:rPr>
+      </w:pPr>
       <w:r>
+        <w:rPr>
+          <w:lang w:val="fr-FR"/>
+        </w:rPr>
         <w:t>Formation: Licence Informatique - Université Lyon 2 (2013 - 2016)</w:t>
       </w:r>
     </w:p>
@@ -87,14 +228,36 @@
             <w:tcW w:w="4320" w:type="dxa"/>
           </w:tcPr>
           <w:p>
+            <w:pPr>
+              <w:rPr>
+                <w:lang w:val="fr-FR"/>
+              </w:rPr>
+            </w:pPr>
             <w:r>
+              <w:rPr>
+                <w:lang w:val="fr-FR"/>
+              </w:rPr>
               <w:t>Développeur Full Stack</w:t>
             </w:r>
             <w:r>
+              <w:rPr>
+                <w:lang w:val="fr-FR"/>
+              </w:rPr>
               <w:br/>
-              <w:t>Entreprise: DevCorp</w:t>
+              <w:t xml:space="preserve">Entreprise: </w:t>
             </w:r>
+            <w:proofErr w:type="spellStart"/>
             <w:r>
+              <w:rPr>
+                <w:lang w:val="fr-FR"/>
+              </w:rPr>
+              <w:t>DevCorp</w:t>
+            </w:r>
+            <w:proofErr w:type="spellEnd"/>
+            <w:r>
+              <w:rPr>
+                <w:lang w:val="fr-FR"/>
+              </w:rPr>
               <w:br/>
               <w:t>Projets: API, CI/CD</w:t>
             </w:r>
@@ -117,13 +280,46 @@
             <w:tcW w:w="4320" w:type="dxa"/>
           </w:tcPr>
           <w:p>
+            <w:pPr>
+              <w:rPr>
+                <w:lang w:val="fr-FR"/>
+              </w:rPr>
+            </w:pPr>
             <w:r>
-              <w:t>Bénévolat: Formation coding pour jeunes</w:t>
+              <w:rPr>
+                <w:lang w:val="fr-FR"/>
+              </w:rPr>
+              <w:t xml:space="preserve">Bénévolat: Formation </w:t>
+            </w:r>
+            <w:proofErr w:type="spellStart"/>
+            <w:r>
+              <w:rPr>
+                <w:lang w:val="fr-FR"/>
+              </w:rPr>
+              <w:t>coding</w:t>
+            </w:r>
+            <w:proofErr w:type="spellEnd"/>
+            <w:r>
+              <w:rPr>
+                <w:lang w:val="fr-FR"/>
+              </w:rPr>
+              <w:t xml:space="preserve"> pour jeunes</w:t>
             </w:r>
             <w:r>
+              <w:rPr>
+                <w:lang w:val="fr-FR"/>
+              </w:rPr>
               <w:br/>
-              <w:t>Assoc: CodeForAll</w:t>
+              <w:t xml:space="preserve">Assoc: </w:t>
             </w:r>
+            <w:proofErr w:type="spellStart"/>
+            <w:r>
+              <w:rPr>
+                <w:lang w:val="fr-FR"/>
+              </w:rPr>
+              <w:t>CodeForAll</w:t>
+            </w:r>
+            <w:proofErr w:type="spellEnd"/>
           </w:p>
         </w:tc>
       </w:tr>
@@ -133,9 +329,19 @@
             <w:tcW w:w="4320" w:type="dxa"/>
           </w:tcPr>
           <w:p>
+            <w:proofErr w:type="spellStart"/>
             <w:r>
-              <w:t>Compétences supplémentaires</w:t>
+              <w:t>Compétences</w:t>
             </w:r>
+            <w:proofErr w:type="spellEnd"/>
+            <w:r>
+              <w:t xml:space="preserve"> </w:t>
+            </w:r>
+            <w:proofErr w:type="spellStart"/>
+            <w:r>
+              <w:t>supplémentaires</w:t>
+            </w:r>
+            <w:proofErr w:type="spellEnd"/>
           </w:p>
         </w:tc>
         <w:tc>
@@ -144,36 +350,101 @@
           </w:tcPr>
           <w:p>
             <w:r>
-              <w:t>Leadership; Communication; Gestion de projet</w:t>
+              <w:t xml:space="preserve">Leadership; Communication; Gestion de </w:t>
             </w:r>
+            <w:proofErr w:type="spellStart"/>
+            <w:r>
+              <w:t>projet</w:t>
+            </w:r>
+            <w:proofErr w:type="spellEnd"/>
           </w:p>
         </w:tc>
       </w:tr>
     </w:tbl>
     <w:p>
+      <w:pPr>
+        <w:rPr>
+          <w:lang w:val="fr-FR"/>
+        </w:rPr>
+      </w:pPr>
       <w:r>
+        <w:rPr>
+          <w:lang w:val="fr-FR"/>
+        </w:rPr>
         <w:t>Profil: Curieux, autonome, aime travailler en équipe.</w:t>
       </w:r>
     </w:p>
     <w:p>
+      <w:pPr>
+        <w:rPr>
+          <w:lang w:val="fr-FR"/>
+        </w:rPr>
+      </w:pPr>
       <w:r>
+        <w:rPr>
+          <w:lang w:val="fr-FR"/>
+        </w:rPr>
         <w:t>Certifications: Certif Cloud Basics - 2020</w:t>
       </w:r>
     </w:p>
     <w:p>
+      <w:pPr>
+        <w:rPr>
+          <w:lang w:val="fr-FR"/>
+        </w:rPr>
+      </w:pPr>
       <w:r>
-        <w:t>2012 - 2013 Technicien support - EntrepriseX</w:t>
+        <w:rPr>
+          <w:lang w:val="fr-FR"/>
+        </w:rPr>
+        <w:t xml:space="preserve">2012 - 2013 Technicien support - </w:t>
+      </w:r>
+      <w:proofErr w:type="spellStart"/>
+      <w:r>
+        <w:rPr>
+          <w:lang w:val="fr-FR"/>
+        </w:rPr>
+        <w:t>EntrepriseX</w:t>
+      </w:r>
+      <w:proofErr w:type="spellEnd"/>
+    </w:p>
+    <w:p>
+      <w:pPr>
+        <w:rPr>
+          <w:lang w:val="fr-FR"/>
+        </w:rPr>
+      </w:pPr>
+      <w:r>
+        <w:rPr>
+          <w:lang w:val="fr-FR"/>
+        </w:rPr>
+        <w:t xml:space="preserve">Compétences: JavaScript, </w:t>
+      </w:r>
+      <w:proofErr w:type="spellStart"/>
+      <w:r>
+        <w:rPr>
+          <w:lang w:val="fr-FR"/>
+        </w:rPr>
+        <w:t>React</w:t>
+      </w:r>
+      <w:proofErr w:type="spellEnd"/>
+      <w:r>
+        <w:rPr>
+          <w:lang w:val="fr-FR"/>
+        </w:rPr>
+        <w:t>, HTML/CSS</w:t>
       </w:r>
     </w:p>
     <w:p>
-      <w:r>
-        <w:t>Compétences: JavaScript, React, HTML/CSS</w:t>
-      </w:r>
-    </w:p>
-    <w:p>
+      <w:pPr>
+        <w:rPr>
+          <w:lang w:val="fr-FR"/>
+        </w:rPr>
+      </w:pPr>
       <w:r>
         <w:rPr>
           <w:b/>
+          <w:lang w:val="fr-FR"/>
         </w:rPr>
         <w:t>Projets clés:</w:t>
       </w:r>
@@ -183,7 +454,36 @@
         <w:pStyle w:val="Listepuces"/>
       </w:pPr>
       <w:r>
-        <w:t>• Plateforme interne de suivi</w:t>
+        <w:t xml:space="preserve">• </w:t>
+      </w:r>
+      <w:proofErr w:type="spellStart"/>
+      <w:r>
+        <w:t>Plateforme</w:t>
+      </w:r>
+      <w:proofErr w:type="spellEnd"/>
+      <w:r>
+        <w:t xml:space="preserve"> interne de </w:t>
+      </w:r>
+      <w:proofErr w:type="spellStart"/>
+      <w:r>
+        <w:t>suivi</w:t>
+      </w:r>
+      <w:proofErr w:type="spellEnd"/>
+    </w:p>
+    <w:p>
+      <w:pPr>
+        <w:pStyle w:val="Listepuces"/>
+      </w:pPr>
+      <w:r>
+        <w:t xml:space="preserve">• API de </w:t>
+      </w:r>
+      <w:proofErr w:type="spellStart"/>
+      <w:r>
+        <w:t>synchronisation</w:t>
+      </w:r>
+      <w:proofErr w:type="spellEnd"/>
+      <w:r>
+        <w:t xml:space="preserve"> RH</w:t>
       </w:r>
     </w:p>
     <w:p>
@@ -191,15 +491,23 @@
         <w:pStyle w:val="Listepuces"/>
       </w:pPr>
       <w:r>
-        <w:t>• API de synchronisation RH</w:t>
+        <w:t xml:space="preserve">• </w:t>
       </w:r>
-    </w:p>
-    <w:p>
-      <w:pPr>
-        <w:pStyle w:val="Listepuces"/>
-      </w:pPr>
+      <w:proofErr w:type="spellStart"/>
       <w:r>
-        <w:t>• Outils d'automatisation des tests</w:t>
+        <w:t>Outils</w:t>
+      </w:r>
+      <w:proofErr w:type="spellEnd"/>
+      <w:r>
+        <w:t xml:space="preserve"> </w:t>
+      </w:r>
+      <w:proofErr w:type="spellStart"/>
+      <w:r>
+        <w:t>d'automatisation</w:t>
+      </w:r>
+      <w:proofErr w:type="spellEnd"/>
+      <w:r>
+        <w:t xml:space="preserve"> des tests</w:t>
       </w:r>
     </w:p>
     <w:p>
@@ -208,28 +516,74 @@
       </w:r>
     </w:p>
     <w:p>
+      <w:pPr>
+        <w:rPr>
+          <w:lang w:val="fr-FR"/>
+        </w:rPr>
+      </w:pPr>
       <w:r>
+        <w:rPr>
+          <w:lang w:val="fr-FR"/>
+        </w:rPr>
         <w:t>Note: Disponible à partir de Mars 2026</w:t>
       </w:r>
     </w:p>
     <w:p>
+      <w:pPr>
+        <w:rPr>
+          <w:lang w:val="fr-FR"/>
+        </w:rPr>
+      </w:pPr>
       <w:r>
+        <w:rPr>
+          <w:lang w:val="fr-FR"/>
+        </w:rPr>
         <w:t>Langues: Français (natif), Anglais (professionnel)</w:t>
       </w:r>
     </w:p>
     <w:p>
+      <w:pPr>
+        <w:rPr>
+          <w:lang w:val="fr-FR"/>
+        </w:rPr>
+      </w:pPr>
       <w:r>
+        <w:rPr>
+          <w:lang w:val="fr-FR"/>
+        </w:rPr>
         <w:t>Licence Informatique - Université Lyon 2 2013-2016</w:t>
       </w:r>
     </w:p>
     <w:p>
+      <w:pPr>
+        <w:rPr>
+          <w:lang w:val="fr-FR"/>
+        </w:rPr>
+      </w:pPr>
       <w:r>
-        <w:t>Stage Développeur - PetiteBoite 2017-2019</w:t>
+        <w:rPr>
+          <w:lang w:val="fr-FR"/>
+        </w:rPr>
+        <w:t xml:space="preserve">Stage Développeur - </w:t>
+      </w:r>
+      <w:proofErr w:type="spellStart"/>
+      <w:r>
+        <w:rPr>
+          <w:lang w:val="fr-FR"/>
+        </w:rPr>
+        <w:t>PetiteBoite</w:t>
+      </w:r>
+      <w:proofErr w:type="spellEnd"/>
+      <w:r>
+        <w:rPr>
+          <w:lang w:val="fr-FR"/>
+        </w:rPr>
+        <w:t xml:space="preserve"> 2017-2019</w:t>
       </w:r>
     </w:p>
     <w:sectPr>
       <w:pgSz w:w="12240" w:h="15840"/>
-      <w:pgMar w:top="1440" w:right="1800" w:bottom="1440" w:left="1800" w:header="720" w:footer="720" w:gutter="0"/>
+      <w:pgMar w:top="851" w:right="1800" w:bottom="1440" w:left="1800" w:header="720" w:footer="720" w:gutter="0"/>
       <w:cols w:space="720"/>
       <w:docGrid w:linePitch="360"/>
     </w:sectPr>
@@ -1043,7 +1397,6 @@
   <w:style w:type="character" w:default="1" w:styleId="Policepardfaut">
     <w:name w:val="Default Paragraph Font"/>
     <w:uiPriority w:val="1"/>
-    <w:semiHidden/>
     <w:unhideWhenUsed/>
   </w:style>
   <w:style w:type="table" w:default="1" w:styleId="TableauNormal">

</xml_diff>